<commit_message>
git commit "avances en los otros modulos pendientes "
</commit_message>
<xml_diff>
--- a/HospiEnCasa/Documentacion/Sprint # 4/Formato de Informe de Seguimiento.docx
+++ b/HospiEnCasa/Documentacion/Sprint # 4/Formato de Informe de Seguimiento.docx
@@ -880,6 +880,7 @@
             <w:r>
               <w:rPr>
                 <w:rFonts w:ascii="Times New Roman" w:eastAsia="Times New Roman" w:hAnsi="Times New Roman" w:cs="Times New Roman"/>
+                <w:noProof/>
                 <w:sz w:val="24"/>
                 <w:szCs w:val="24"/>
                 <w:lang w:val="es-MX" w:eastAsia="es-MX"/>
@@ -1076,7 +1077,7 @@
           <w:rFonts w:ascii="Arial" w:hAnsi="Arial" w:cs="Arial"/>
           <w:color w:val="000000"/>
         </w:rPr>
-        <w:t>19</w:t>
+        <w:t>21</w:t>
       </w:r>
       <w:r>
         <w:rPr>
@@ -1254,6 +1255,14 @@
                 <w:lang w:eastAsia="es-CO"/>
               </w:rPr>
             </w:pPr>
+            <w:r>
+              <w:rPr>
+                <w:rFonts w:ascii="Arial" w:eastAsia="Times New Roman" w:hAnsi="Arial" w:cs="Arial"/>
+                <w:color w:val="000000" w:themeColor="text1"/>
+                <w:lang w:eastAsia="es-CO"/>
+              </w:rPr>
+              <w:t xml:space="preserve">S avanzo con los otros módulos, las funcionalidades de editar y ver </w:t>
+            </w:r>
           </w:p>
         </w:tc>
       </w:tr>
@@ -1313,7 +1322,7 @@
           <w:rFonts w:ascii="Arial" w:hAnsi="Arial" w:cs="Arial"/>
           <w:color w:val="000000"/>
         </w:rPr>
-        <w:t>14</w:t>
+        <w:t>23</w:t>
       </w:r>
       <w:r>
         <w:rPr>

</xml_diff>